<commit_message>
Insight and goal added
I added my insight and the overall goal
</commit_message>
<xml_diff>
--- a/ProblemSolving/Kelly_Patrick_ProblemSolving.docx
+++ b/ProblemSolving/Kelly_Patrick_ProblemSolving.docx
@@ -13,10 +13,30 @@
       <w:r>
         <w:t xml:space="preserve">A dude finds that he needs to cross a river with his cat, his parrot, and a bag of seed. Unfortunately the boat is only big enough for him and one other thing. There are some issues though, if he leaves the cat alone with the bird, the cat will eat the bird. If he leaves the bird alone with the seed, the bird will eat the seed. </w:t>
       </w:r>
+    </w:p>
+    <w:p/>
+    <w:p>
+      <w:r>
+        <w:t xml:space="preserve">Initially the problem seems easy, but it is deceiving. The guy </w:t>
+      </w:r>
+      <w:r>
+        <w:t>cannot</w:t>
+      </w:r>
+      <w:r>
+        <w:t xml:space="preserve"> just take one item over at a time. It has to be </w:t>
+      </w:r>
+      <w:r>
+        <w:t xml:space="preserve">done very specifically other wise he will lose one of the items. </w:t>
+      </w:r>
+    </w:p>
+    <w:p/>
+    <w:p>
+      <w:r>
+        <w:t>The goal is to get everything across the river without loosing something.</w:t>
+      </w:r>
       <w:bookmarkStart w:id="0" w:name="_GoBack"/>
       <w:bookmarkEnd w:id="0"/>
     </w:p>
-    <w:p/>
     <w:sectPr>
       <w:headerReference w:type="default" r:id="rId7"/>
       <w:pgSz w:w="12240" w:h="15840"/>

</xml_diff>

<commit_message>
Final solution to problem
The final solution for problem 1 is decided upon and explained.
</commit_message>
<xml_diff>
--- a/ProblemSolving/Kelly_Patrick_ProblemSolving.docx
+++ b/ProblemSolving/Kelly_Patrick_ProblemSolving.docx
@@ -127,9 +127,29 @@
     </w:p>
     <w:p/>
     <w:p>
+      <w:pPr>
+        <w:rPr>
+          <w:b/>
+        </w:rPr>
+      </w:pPr>
+      <w:r>
+        <w:rPr>
+          <w:b/>
+        </w:rPr>
+        <w:t>Choose a solution:</w:t>
+      </w:r>
+    </w:p>
+    <w:p>
+      <w:r>
+        <w:t xml:space="preserve">The ending solution is a combining of the above solutions. First we move the bird across the river. After that we move back across to pick up the cat. We bring the cat across then pick up the bird again. This prevents the cat being alone with the bird so it will be safe. We bring the bird back across and leave it there picking up the seed. This prevents the bird and cat being alone and the bird being alone with the seed. We drop the seed off on the other side. Since the cat has no interest in the seed it will leave it alone leaving the seed safe. We return to pick up the bird and bring it across. Thereby crossing the riving with no complications. </w:t>
+      </w:r>
+    </w:p>
+    <w:p/>
+    <w:p>
       <w:bookmarkStart w:id="0" w:name="_GoBack"/>
       <w:bookmarkEnd w:id="0"/>
     </w:p>
+    <w:p/>
     <w:p/>
     <w:p/>
     <w:p/>

</xml_diff>

<commit_message>
Test case for problem one
I mention my brief confusion about how many items could be in the boat.
</commit_message>
<xml_diff>
--- a/ProblemSolving/Kelly_Patrick_ProblemSolving.docx
+++ b/ProblemSolving/Kelly_Patrick_ProblemSolving.docx
@@ -81,15 +81,7 @@
     </w:p>
     <w:p>
       <w:r>
-        <w:t xml:space="preserve">One solution for keeping the seed from being eat would be to move it so </w:t>
-      </w:r>
-      <w:proofErr w:type="gramStart"/>
-      <w:r>
-        <w:t>its</w:t>
-      </w:r>
-      <w:proofErr w:type="gramEnd"/>
-      <w:r>
-        <w:t xml:space="preserve"> always left with the cat, since the cat has no interest in the seed.</w:t>
+        <w:t>One solution for keeping the seed from being eat would be to move it so its always left with the cat, since the cat has no interest in the seed.</w:t>
       </w:r>
     </w:p>
     <w:p/>
@@ -146,6 +138,10 @@
     </w:p>
     <w:p/>
     <w:p>
+      <w:r>
+        <w:lastRenderedPageBreak/>
+        <w:t>I didn’t really try many test cases. I have been told this one before or something very similar, so I solved it rather quickly, which is why the sub solutions are part of the same one. I solved it before I got to that point. For a bit I forgot that I could only have one thing it the boat at a time, but once I remembered that the solution was clear.</w:t>
+      </w:r>
       <w:bookmarkStart w:id="0" w:name="_GoBack"/>
       <w:bookmarkEnd w:id="0"/>
     </w:p>

</xml_diff>

<commit_message>
Added my insight onto Problem 2
I added my thoughts onto problem 2.
</commit_message>
<xml_diff>
--- a/ProblemSolving/Kelly_Patrick_ProblemSolving.docx
+++ b/ProblemSolving/Kelly_Patrick_ProblemSolving.docx
@@ -81,7 +81,15 @@
     </w:p>
     <w:p>
       <w:r>
-        <w:t>One solution for keeping the seed from being eat would be to move it so its always left with the cat, since the cat has no interest in the seed.</w:t>
+        <w:t xml:space="preserve">One solution for keeping the seed from being eat would be to move it so </w:t>
+      </w:r>
+      <w:proofErr w:type="gramStart"/>
+      <w:r>
+        <w:t>its</w:t>
+      </w:r>
+      <w:proofErr w:type="gramEnd"/>
+      <w:r>
+        <w:t xml:space="preserve"> always left with the cat, since the cat has no interest in the seed.</w:t>
       </w:r>
     </w:p>
     <w:p/>
@@ -176,10 +184,19 @@
       <w:r>
         <w:t>ed</w:t>
       </w:r>
+      <w:r>
+        <w:t xml:space="preserve"> to get at least one matching pair and at least one matching pair of each color. </w:t>
+      </w:r>
+    </w:p>
+    <w:p/>
+    <w:p>
+      <w:r>
+        <w:t>Firstly the numbers are sort of deceiving. Firstly it starts out with a total number of socks. Then it breaks down the colors by counting them by twos. If you aren’t paying attention the numbers might throw you off. Next it appears that all the socks are not in pairs in the drawer. Instead they are laying by themselves so you might pick up one black and one brown sock instead of a pair.</w:t>
+      </w:r>
       <w:bookmarkStart w:id="0" w:name="_GoBack"/>
       <w:bookmarkEnd w:id="0"/>
       <w:r>
-        <w:t xml:space="preserve"> to get at least one matching pair and at least one matching pair of each color. </w:t>
+        <w:t xml:space="preserve"> </w:t>
       </w:r>
       <w:r>
         <w:tab/>

</xml_diff>

<commit_message>
Over all goal added
I added the over all goal to problem 2.
</commit_message>
<xml_diff>
--- a/ProblemSolving/Kelly_Patrick_ProblemSolving.docx
+++ b/ProblemSolving/Kelly_Patrick_ProblemSolving.docx
@@ -193,6 +193,15 @@
       <w:r>
         <w:t>Firstly the numbers are sort of deceiving. Firstly it starts out with a total number of socks. Then it breaks down the colors by counting them by twos. If you aren’t paying attention the numbers might throw you off. Next it appears that all the socks are not in pairs in the drawer. Instead they are laying by themselves so you might pick up one black and one brown sock instead of a pair.</w:t>
       </w:r>
+    </w:p>
+    <w:p/>
+    <w:p>
+      <w:r>
+        <w:t>The overall goal is to find the lowest number of socks needed to get one matching pair and how the lowest number of socks needed to get one matching pair of each color.</w:t>
+      </w:r>
+    </w:p>
+    <w:p/>
+    <w:p>
       <w:bookmarkStart w:id="0" w:name="_GoBack"/>
       <w:bookmarkEnd w:id="0"/>
       <w:r>

</xml_diff>

<commit_message>
Identified the constraints and sub goals
I identified the constraints and sub goals of problem 2.
</commit_message>
<xml_diff>
--- a/ProblemSolving/Kelly_Patrick_ProblemSolving.docx
+++ b/ProblemSolving/Kelly_Patrick_ProblemSolving.docx
@@ -81,15 +81,7 @@
     </w:p>
     <w:p>
       <w:r>
-        <w:t xml:space="preserve">One solution for keeping the seed from being eat would be to move it so </w:t>
-      </w:r>
-      <w:proofErr w:type="gramStart"/>
-      <w:r>
-        <w:t>its</w:t>
-      </w:r>
-      <w:proofErr w:type="gramEnd"/>
-      <w:r>
-        <w:t xml:space="preserve"> always left with the cat, since the cat has no interest in the seed.</w:t>
+        <w:t>One solution for keeping the seed from being eat would be to move it so its always left with the cat, since the cat has no interest in the seed.</w:t>
       </w:r>
     </w:p>
     <w:p/>
@@ -202,8 +194,45 @@
     </w:p>
     <w:p/>
     <w:p>
+      <w:pPr>
+        <w:rPr>
+          <w:b/>
+        </w:rPr>
+      </w:pPr>
+      <w:r>
+        <w:tab/>
+      </w:r>
+      <w:r>
+        <w:rPr>
+          <w:b/>
+        </w:rPr>
+        <w:t>Breaking the problem apart:</w:t>
+      </w:r>
+    </w:p>
+    <w:p>
+      <w:r>
+        <w:t xml:space="preserve">One of the constraints is the fact that you are in the dark. You cannot find the socks easily. Instead it is random on what color you will pull out of the drawer. The next constraint is the number of the socks. You have more black than brown and more brown than white. Not only do you have a random chance of what color, but you </w:t>
+      </w:r>
+      <w:r>
+        <w:t>also</w:t>
+      </w:r>
+      <w:r>
+        <w:t xml:space="preserve"> have a lower chance of getting brown and an even lower chance of getting white. </w:t>
+      </w:r>
+    </w:p>
+    <w:p/>
+    <w:p>
+      <w:r>
+        <w:t xml:space="preserve">I would say a sub goal would be to figure out the ratio of the socks. Another sub goal would be to find the chance of getting each color of sock when you reach in and pull one out of the drawer. </w:t>
+      </w:r>
+    </w:p>
+    <w:p/>
+    <w:p>
       <w:bookmarkStart w:id="0" w:name="_GoBack"/>
       <w:bookmarkEnd w:id="0"/>
+    </w:p>
+    <w:p/>
+    <w:p>
       <w:r>
         <w:t xml:space="preserve"> </w:t>
       </w:r>

</xml_diff>

<commit_message>
Potential solutions for 2
I added potential solutions for sub problems of number  2
</commit_message>
<xml_diff>
--- a/ProblemSolving/Kelly_Patrick_ProblemSolving.docx
+++ b/ProblemSolving/Kelly_Patrick_ProblemSolving.docx
@@ -200,9 +200,6 @@
         </w:rPr>
       </w:pPr>
       <w:r>
-        <w:tab/>
-      </w:r>
-      <w:r>
         <w:rPr>
           <w:b/>
         </w:rPr>
@@ -211,13 +208,7 @@
     </w:p>
     <w:p>
       <w:r>
-        <w:t xml:space="preserve">One of the constraints is the fact that you are in the dark. You cannot find the socks easily. Instead it is random on what color you will pull out of the drawer. The next constraint is the number of the socks. You have more black than brown and more brown than white. Not only do you have a random chance of what color, but you </w:t>
-      </w:r>
-      <w:r>
-        <w:t>also</w:t>
-      </w:r>
-      <w:r>
-        <w:t xml:space="preserve"> have a lower chance of getting brown and an even lower chance of getting white. </w:t>
+        <w:t xml:space="preserve">One of the constraints is the fact that you are in the dark. You cannot find the socks easily. Instead it is random on what color you will pull out of the drawer. The next constraint is the number of the socks. You have more black than brown and more brown than white. Not only do you have a random chance of what color, but you also have a lower chance of getting brown and an even lower chance of getting white. </w:t>
       </w:r>
     </w:p>
     <w:p/>
@@ -227,11 +218,44 @@
       </w:r>
     </w:p>
     <w:p/>
+    <w:p>
+      <w:pPr>
+        <w:rPr>
+          <w:b/>
+        </w:rPr>
+      </w:pPr>
+      <w:r>
+        <w:rPr>
+          <w:b/>
+        </w:rPr>
+        <w:t>Potential solutions:</w:t>
+      </w:r>
+    </w:p>
+    <w:p>
+      <w:pPr>
+        <w:rPr>
+          <w:b/>
+        </w:rPr>
+      </w:pPr>
+    </w:p>
+    <w:p>
+      <w:r>
+        <w:t xml:space="preserve">So from the research I did it looks like the ratio of black socks would be </w:t>
+      </w:r>
+      <w:r>
+        <w:t>1:1. The ratio for brown would be 6:14, and the ratio of white would be 4:16.</w:t>
+      </w:r>
+    </w:p>
+    <w:p/>
+    <w:p>
+      <w:r>
+        <w:t>The chance to get black would be 50% and the chance to get brown would be 30% and the chance for white is 20%.</w:t>
+      </w:r>
+    </w:p>
     <w:p>
       <w:bookmarkStart w:id="0" w:name="_GoBack"/>
       <w:bookmarkEnd w:id="0"/>
     </w:p>
-    <w:p/>
     <w:p>
       <w:r>
         <w:t xml:space="preserve"> </w:t>

</xml_diff>

<commit_message>
Evaluation of Potential solutions
I added my evaluation of my potential solutions for the sub problems
for question 2.
</commit_message>
<xml_diff>
--- a/ProblemSolving/Kelly_Patrick_ProblemSolving.docx
+++ b/ProblemSolving/Kelly_Patrick_ProblemSolving.docx
@@ -4,7 +4,15 @@
   <w:body>
     <w:p/>
     <w:p>
-      <w:r>
+      <w:pPr>
+        <w:rPr>
+          <w:b/>
+        </w:rPr>
+      </w:pPr>
+      <w:r>
+        <w:rPr>
+          <w:b/>
+        </w:rPr>
         <w:t>Problem 1:</w:t>
       </w:r>
     </w:p>
@@ -71,6 +79,7 @@
         <w:t>Potential solutions:</w:t>
       </w:r>
     </w:p>
+    <w:p/>
     <w:p>
       <w:r>
         <w:t>One solution for ke</w:t>
@@ -81,7 +90,15 @@
     </w:p>
     <w:p>
       <w:r>
-        <w:t>One solution for keeping the seed from being eat would be to move it so its always left with the cat, since the cat has no interest in the seed.</w:t>
+        <w:t xml:space="preserve">One solution for keeping the seed from being eat would be to move it so </w:t>
+      </w:r>
+      <w:proofErr w:type="gramStart"/>
+      <w:r>
+        <w:t>its</w:t>
+      </w:r>
+      <w:proofErr w:type="gramEnd"/>
+      <w:r>
+        <w:t xml:space="preserve"> always left with the cat, since the cat has no interest in the seed.</w:t>
       </w:r>
     </w:p>
     <w:p/>
@@ -93,6 +110,7 @@
         <w:t>Evaluating the solutions:</w:t>
       </w:r>
     </w:p>
+    <w:p/>
     <w:p>
       <w:r>
         <w:t>Does solution one work? Yes because it keeps the cat and bird separate from each</w:t>
@@ -131,15 +149,19 @@
         <w:t>Choose a solution:</w:t>
       </w:r>
     </w:p>
-    <w:p>
-      <w:r>
-        <w:t xml:space="preserve">The ending solution is a combining of the above solutions. First we move the bird across the river. After that we move back across to pick up the cat. We bring the cat across then pick up the bird again. This prevents the cat being alone with the bird so it will be safe. We bring the bird back across and leave it there picking up the seed. This prevents the bird and cat being alone and the bird being alone with the seed. We drop the seed off on the other side. Since the cat has no interest in the seed it will leave it alone leaving the seed safe. We return to pick up the bird and bring it across. Thereby crossing the riving with no complications. </w:t>
-      </w:r>
-    </w:p>
-    <w:p/>
-    <w:p>
+    <w:p/>
+    <w:p>
+      <w:r>
+        <w:t xml:space="preserve">The ending solution is a combining of the above solutions. First we move the bird across the river. After that we move back across to pick up the cat. We bring the cat across then pick up the bird again. This prevents the cat being alone with the bird so it will be safe. We bring the bird back across and leave it there picking up the seed. This prevents the bird and cat being alone and the bird being alone with the seed. We drop the seed off on the other side. Since the cat has no interest in the seed it </w:t>
+      </w:r>
       <w:r>
         <w:lastRenderedPageBreak/>
+        <w:t xml:space="preserve">will leave it alone leaving the seed safe. We return to pick up the bird and bring it across. Thereby crossing the riving with no complications. </w:t>
+      </w:r>
+    </w:p>
+    <w:p/>
+    <w:p>
+      <w:r>
         <w:t xml:space="preserve">I didn’t really try many test cases. I have been told this one before or something very similar, so I solved it rather quickly, which is why the sub solutions are part of the same one. I solved it before I got to that point. For a bit I forgot that I could only have one </w:t>
       </w:r>
       <w:r>
@@ -166,6 +188,7 @@
         <w:t>Problem 2:</w:t>
       </w:r>
     </w:p>
+    <w:p/>
     <w:p>
       <w:r>
         <w:t xml:space="preserve">So you need to find socks in a drawer in the dark. Since it is dark you cannot see </w:t>
@@ -206,6 +229,7 @@
         <w:t>Breaking the problem apart:</w:t>
       </w:r>
     </w:p>
+    <w:p/>
     <w:p>
       <w:r>
         <w:t xml:space="preserve">One of the constraints is the fact that you are in the dark. You cannot find the socks easily. Instead it is random on what color you will pull out of the drawer. The next constraint is the number of the socks. You have more black than brown and more brown than white. Not only do you have a random chance of what color, but you also have a lower chance of getting brown and an even lower chance of getting white. </w:t>
@@ -250,6 +274,48 @@
     <w:p>
       <w:r>
         <w:t>The chance to get black would be 50% and the chance to get brown would be 30% and the chance for white is 20%.</w:t>
+      </w:r>
+    </w:p>
+    <w:p>
+      <w:pPr>
+        <w:rPr>
+          <w:b/>
+        </w:rPr>
+      </w:pPr>
+      <w:r>
+        <w:t xml:space="preserve"> </w:t>
+      </w:r>
+    </w:p>
+    <w:p>
+      <w:pPr>
+        <w:rPr>
+          <w:b/>
+        </w:rPr>
+      </w:pPr>
+      <w:r>
+        <w:rPr>
+          <w:b/>
+        </w:rPr>
+        <w:t>Evaluation of Potential solutions</w:t>
+      </w:r>
+    </w:p>
+    <w:p>
+      <w:r>
+        <w:t xml:space="preserve"> </w:t>
+      </w:r>
+    </w:p>
+    <w:p>
+      <w:r>
+        <w:t>Solution one does solve sub problem 1, but I’m not sure how beneficial it is to the over all goal. I don’t think finding ra</w:t>
+      </w:r>
+      <w:r>
+        <w:t>tios is very useful here and so doesn’t work in every situation.</w:t>
+      </w:r>
+    </w:p>
+    <w:p/>
+    <w:p>
+      <w:r>
+        <w:t xml:space="preserve">Solution two does solve sub problem 2. I think chance is key to the over all solution. Chance wont work in every situation though, because sometimes you are simply not dealing with chance. </w:t>
       </w:r>
     </w:p>
     <w:p>

</xml_diff>

<commit_message>
Added my best guess
I added my best guess for problem 2.
</commit_message>
<xml_diff>
--- a/ProblemSolving/Kelly_Patrick_ProblemSolving.docx
+++ b/ProblemSolving/Kelly_Patrick_ProblemSolving.docx
@@ -90,15 +90,7 @@
     </w:p>
     <w:p>
       <w:r>
-        <w:t xml:space="preserve">One solution for keeping the seed from being eat would be to move it so </w:t>
-      </w:r>
-      <w:proofErr w:type="gramStart"/>
-      <w:r>
-        <w:t>its</w:t>
-      </w:r>
-      <w:proofErr w:type="gramEnd"/>
-      <w:r>
-        <w:t xml:space="preserve"> always left with the cat, since the cat has no interest in the seed.</w:t>
+        <w:t>One solution for keeping the seed from being eat would be to move it so its always left with the cat, since the cat has no interest in the seed.</w:t>
       </w:r>
     </w:p>
     <w:p/>
@@ -318,14 +310,35 @@
         <w:t xml:space="preserve">Solution two does solve sub problem 2. I think chance is key to the over all solution. Chance wont work in every situation though, because sometimes you are simply not dealing with chance. </w:t>
       </w:r>
     </w:p>
+    <w:p/>
+    <w:p>
+      <w:pPr>
+        <w:rPr>
+          <w:b/>
+        </w:rPr>
+      </w:pPr>
+      <w:r>
+        <w:rPr>
+          <w:b/>
+        </w:rPr>
+        <w:t>The solution</w:t>
+      </w:r>
+    </w:p>
+    <w:p>
+      <w:pPr>
+        <w:rPr>
+          <w:b/>
+        </w:rPr>
+      </w:pPr>
+    </w:p>
+    <w:p>
+      <w:r>
+        <w:t xml:space="preserve">I honestly do not know. I don’t really understand how to solve this. My best guess is 4 for solution A and 12 for solution B, but I honestly couldn’t really explain it. These are my best guesses. </w:t>
+      </w:r>
+    </w:p>
     <w:p>
       <w:bookmarkStart w:id="0" w:name="_GoBack"/>
       <w:bookmarkEnd w:id="0"/>
-    </w:p>
-    <w:p>
-      <w:r>
-        <w:t xml:space="preserve"> </w:t>
-      </w:r>
       <w:r>
         <w:tab/>
       </w:r>

</xml_diff>

<commit_message>
Expanded and corrected solution
Thanks to the help of my friends. I was able to understand the problem
more.
</commit_message>
<xml_diff>
--- a/ProblemSolving/Kelly_Patrick_ProblemSolving.docx
+++ b/ProblemSolving/Kelly_Patrick_ProblemSolving.docx
@@ -90,7 +90,15 @@
     </w:p>
     <w:p>
       <w:r>
-        <w:t>One solution for keeping the seed from being eat would be to move it so its always left with the cat, since the cat has no interest in the seed.</w:t>
+        <w:t xml:space="preserve">One solution for keeping the seed from being eat would be to move it so </w:t>
+      </w:r>
+      <w:proofErr w:type="gramStart"/>
+      <w:r>
+        <w:t>its</w:t>
+      </w:r>
+      <w:proofErr w:type="gramEnd"/>
+      <w:r>
+        <w:t xml:space="preserve"> always left with the cat, since the cat has no interest in the seed.</w:t>
       </w:r>
     </w:p>
     <w:p/>
@@ -336,9 +344,15 @@
         <w:t xml:space="preserve">I honestly do not know. I don’t really understand how to solve this. My best guess is 4 for solution A and 12 for solution B, but I honestly couldn’t really explain it. These are my best guesses. </w:t>
       </w:r>
     </w:p>
-    <w:p>
+    <w:p/>
+    <w:p>
+      <w:r>
+        <w:t xml:space="preserve">After some discussion with my friends we came up with 4 for A and 18 for B. I was totally thinking about this in correctly it appears. Here my solution ended up being talking to my friends because I couldn’t clearly see what was needed. Thanks to my friends we were able to figure out exactly what the question was and find the answer. </w:t>
+      </w:r>
       <w:bookmarkStart w:id="0" w:name="_GoBack"/>
       <w:bookmarkEnd w:id="0"/>
+    </w:p>
+    <w:p>
       <w:r>
         <w:tab/>
       </w:r>

</xml_diff>

<commit_message>
Added question 3 in my own words
Added question 3 in my own words
</commit_message>
<xml_diff>
--- a/ProblemSolving/Kelly_Patrick_ProblemSolving.docx
+++ b/ProblemSolving/Kelly_Patrick_ProblemSolving.docx
@@ -90,15 +90,7 @@
     </w:p>
     <w:p>
       <w:r>
-        <w:t xml:space="preserve">One solution for keeping the seed from being eat would be to move it so </w:t>
-      </w:r>
-      <w:proofErr w:type="gramStart"/>
-      <w:r>
-        <w:t>its</w:t>
-      </w:r>
-      <w:proofErr w:type="gramEnd"/>
-      <w:r>
-        <w:t xml:space="preserve"> always left with the cat, since the cat has no interest in the seed.</w:t>
+        <w:t>One solution for keeping the seed from being eat would be to move it so its always left with the cat, since the cat has no interest in the seed.</w:t>
       </w:r>
     </w:p>
     <w:p/>
@@ -349,23 +341,38 @@
       <w:r>
         <w:t xml:space="preserve">After some discussion with my friends we came up with 4 for A and 18 for B. I was totally thinking about this in correctly it appears. Here my solution ended up being talking to my friends because I couldn’t clearly see what was needed. Thanks to my friends we were able to figure out exactly what the question was and find the answer. </w:t>
       </w:r>
+    </w:p>
+    <w:p/>
+    <w:p>
+      <w:pPr>
+        <w:rPr>
+          <w:b/>
+        </w:rPr>
+      </w:pPr>
+      <w:r>
+        <w:rPr>
+          <w:b/>
+        </w:rPr>
+        <w:t>Problem 3</w:t>
+      </w:r>
+    </w:p>
+    <w:p/>
+    <w:p>
+      <w:r>
+        <w:t xml:space="preserve">So a little girl counts on her left hand starting on her thumb to her little finger. Her little finger is 5 then she starts going backwards with her ring finger being 6 and her thumb being 9. </w:t>
+      </w:r>
+      <w:r>
+        <w:t xml:space="preserve">The question is what finger would end on if she counted to 10, and if she stopped at 100, and if she stopped at 1000. </w:t>
+      </w:r>
+    </w:p>
+    <w:p>
+      <w:pPr>
+        <w:rPr>
+          <w:b/>
+        </w:rPr>
+      </w:pPr>
       <w:bookmarkStart w:id="0" w:name="_GoBack"/>
       <w:bookmarkEnd w:id="0"/>
-    </w:p>
-    <w:p>
-      <w:r>
-        <w:tab/>
-      </w:r>
-      <w:r>
-        <w:tab/>
-      </w:r>
-    </w:p>
-    <w:p>
-      <w:pPr>
-        <w:rPr>
-          <w:b/>
-        </w:rPr>
-      </w:pPr>
     </w:p>
     <w:p/>
     <w:p/>

</xml_diff>

<commit_message>
Added my insights and goal
I added my insights and what I think the over all goal is.
</commit_message>
<xml_diff>
--- a/ProblemSolving/Kelly_Patrick_ProblemSolving.docx
+++ b/ProblemSolving/Kelly_Patrick_ProblemSolving.docx
@@ -365,14 +365,35 @@
         <w:t xml:space="preserve">The question is what finger would end on if she counted to 10, and if she stopped at 100, and if she stopped at 1000. </w:t>
       </w:r>
     </w:p>
-    <w:p>
-      <w:pPr>
-        <w:rPr>
-          <w:b/>
-        </w:rPr>
-      </w:pPr>
+    <w:p/>
+    <w:p>
+      <w:r>
+        <w:t xml:space="preserve">So there is a pattern here. Now the idea I think would be to understand the pattern and then to be able to predict it. Also in the question it give the answer to A, “…after which she calls her first finger 10 and so on.” </w:t>
+      </w:r>
+    </w:p>
+    <w:p/>
+    <w:p>
+      <w:r>
+        <w:t>I think the overall go</w:t>
+      </w:r>
+      <w:r>
+        <w:t>al is to be able to predict on what finger she will end up by following the pattern.</w:t>
+      </w:r>
+    </w:p>
+    <w:p/>
+    <w:p>
       <w:bookmarkStart w:id="0" w:name="_GoBack"/>
       <w:bookmarkEnd w:id="0"/>
+      <w:r>
+        <w:t xml:space="preserve"> </w:t>
+      </w:r>
+    </w:p>
+    <w:p>
+      <w:pPr>
+        <w:rPr>
+          <w:b/>
+        </w:rPr>
+      </w:pPr>
     </w:p>
     <w:p/>
     <w:p/>

</xml_diff>

<commit_message>
Added constraints and a sub goal for problem 3
Added constraints and a sub goal for problem 3
</commit_message>
<xml_diff>
--- a/ProblemSolving/Kelly_Patrick_ProblemSolving.docx
+++ b/ProblemSolving/Kelly_Patrick_ProblemSolving.docx
@@ -90,7 +90,15 @@
     </w:p>
     <w:p>
       <w:r>
-        <w:t>One solution for keeping the seed from being eat would be to move it so its always left with the cat, since the cat has no interest in the seed.</w:t>
+        <w:t xml:space="preserve">One solution for keeping the seed from being eat would be to move it so </w:t>
+      </w:r>
+      <w:proofErr w:type="gramStart"/>
+      <w:r>
+        <w:t>its</w:t>
+      </w:r>
+      <w:proofErr w:type="gramEnd"/>
+      <w:r>
+        <w:t xml:space="preserve"> always left with the cat, since the cat has no interest in the seed.</w:t>
       </w:r>
     </w:p>
     <w:p/>
@@ -382,8 +390,42 @@
     </w:p>
     <w:p/>
     <w:p>
+      <w:pPr>
+        <w:rPr>
+          <w:b/>
+        </w:rPr>
+      </w:pPr>
+      <w:r>
+        <w:rPr>
+          <w:b/>
+        </w:rPr>
+        <w:t>Breaking the problem apart</w:t>
+      </w:r>
+    </w:p>
+    <w:p>
+      <w:pPr>
+        <w:rPr>
+          <w:b/>
+        </w:rPr>
+      </w:pPr>
+    </w:p>
+    <w:p>
+      <w:r>
+        <w:t xml:space="preserve">So the constraint here is the method of counting. </w:t>
+      </w:r>
+    </w:p>
+    <w:p/>
+    <w:p>
+      <w:r>
+        <w:t xml:space="preserve">I think there is only one sub goal here and that is to understand the counting pattern. </w:t>
+      </w:r>
+    </w:p>
+    <w:p/>
+    <w:p>
       <w:bookmarkStart w:id="0" w:name="_GoBack"/>
       <w:bookmarkEnd w:id="0"/>
+    </w:p>
+    <w:p>
       <w:r>
         <w:t xml:space="preserve"> </w:t>
       </w:r>

</xml_diff>

<commit_message>
Added Potential Solutions for problem 3
Added Potential Solutions for problem 3
</commit_message>
<xml_diff>
--- a/ProblemSolving/Kelly_Patrick_ProblemSolving.docx
+++ b/ProblemSolving/Kelly_Patrick_ProblemSolving.docx
@@ -422,9 +422,45 @@
     </w:p>
     <w:p/>
     <w:p>
+      <w:pPr>
+        <w:rPr>
+          <w:b/>
+        </w:rPr>
+      </w:pPr>
+      <w:r>
+        <w:rPr>
+          <w:b/>
+        </w:rPr>
+        <w:t>Possible solutions</w:t>
+      </w:r>
+    </w:p>
+    <w:p>
+      <w:pPr>
+        <w:rPr>
+          <w:b/>
+        </w:rPr>
+      </w:pPr>
+    </w:p>
+    <w:p>
+      <w:r>
+        <w:t xml:space="preserve">I think there are a couple of potential solutions here. One being I could finger count and </w:t>
+      </w:r>
+      <w:proofErr w:type="gramStart"/>
+      <w:r>
+        <w:t>know</w:t>
+      </w:r>
+      <w:proofErr w:type="gramEnd"/>
+      <w:r>
+        <w:t xml:space="preserve"> for certain what finger she would end on. I could try and understand the pattern. </w:t>
+      </w:r>
       <w:bookmarkStart w:id="0" w:name="_GoBack"/>
       <w:bookmarkEnd w:id="0"/>
-    </w:p>
+      <w:r>
+        <w:t xml:space="preserve"> </w:t>
+      </w:r>
+    </w:p>
+    <w:p/>
+    <w:p/>
     <w:p>
       <w:r>
         <w:t xml:space="preserve"> </w:t>

</xml_diff>

<commit_message>
Added my solution and how I tested it.
Added my solution and how I tested it.
</commit_message>
<xml_diff>
--- a/ProblemSolving/Kelly_Patrick_ProblemSolving.docx
+++ b/ProblemSolving/Kelly_Patrick_ProblemSolving.docx
@@ -90,7 +90,15 @@
     </w:p>
     <w:p>
       <w:r>
-        <w:t>One solution for keeping the seed from being eat would be to move it so its always left with the cat, since the cat has no interest in the seed.</w:t>
+        <w:t xml:space="preserve">One solution for keeping the seed from being eat would be to move it so </w:t>
+      </w:r>
+      <w:proofErr w:type="gramStart"/>
+      <w:r>
+        <w:t>its</w:t>
+      </w:r>
+      <w:proofErr w:type="gramEnd"/>
+      <w:r>
+        <w:t xml:space="preserve"> always left with the cat, since the cat has no interest in the seed.</w:t>
       </w:r>
     </w:p>
     <w:p/>
@@ -435,7 +443,15 @@
     </w:p>
     <w:p>
       <w:r>
-        <w:t xml:space="preserve">I think there are a couple of potential solutions here. One being I could finger count and know for certain what finger she would end on. I could try and understand the pattern.  </w:t>
+        <w:t xml:space="preserve">I think there are a couple of potential solutions here. One being I could finger count and </w:t>
+      </w:r>
+      <w:proofErr w:type="gramStart"/>
+      <w:r>
+        <w:t>know</w:t>
+      </w:r>
+      <w:proofErr w:type="gramEnd"/>
+      <w:r>
+        <w:t xml:space="preserve"> for certain what finger she would end on. I could try and understand the pattern.  </w:t>
       </w:r>
     </w:p>
     <w:p/>
@@ -465,11 +481,62 @@
     <w:p>
       <w:r>
         <w:t xml:space="preserve">I think both solutions would work for any situation, but counting would be to time consuming making it very impractical. </w:t>
+      </w:r>
+    </w:p>
+    <w:p/>
+    <w:p>
+      <w:pPr>
+        <w:rPr>
+          <w:b/>
+        </w:rPr>
+      </w:pPr>
+      <w:r>
+        <w:rPr>
+          <w:b/>
+        </w:rPr>
+        <w:t>The Solution</w:t>
+      </w:r>
+    </w:p>
+    <w:p>
+      <w:pPr>
+        <w:rPr>
+          <w:b/>
+        </w:rPr>
+      </w:pPr>
+    </w:p>
+    <w:p>
+      <w:r>
+        <w:t xml:space="preserve">So I’m going attempted to identify the pattern. </w:t>
+      </w:r>
+      <w:r>
+        <w:t>So there is only 5 places a number can fall. I talked to my friend for a bit about the problem and he pointed me to modulus. I don’t think I fully understand modulus, but I think it helped me understand the solution a bit better. The pattern seems a little too complicated for me to fully grasp. So what I ended up doing was this. Seeing that 10 divided by 5 is 2</w:t>
+      </w:r>
+      <w:r>
+        <w:t xml:space="preserve"> and when counting the way she is it ends on the second finger I decided to apply this concept to the other numbers. So 100 divided by 5 is 20. Unfortunately we don’t have 20 fingers so I divided 20 by 5, which makes 4. So my guess for B is the ring finger. So again following the same line of logic I divided 1000 by 5, which is 200. Again we don’t have 200 fingers. So I divided 200 by 5 again to get 40, and then I divided 40 by 5 to get 8. Unfortunately we don’t have 8 fingers so I again divided 8 by 5, which leaves us with 1.6, or does it? If my friend was correct about modulus that would actually make the answer 3. Because 8 divided by 5 is 1 with a remainder of 3. And according to how modulus words, to the best of my understanding, you divide the number then the mod is the remainder. So my answer for C is the middle finger.</w:t>
+      </w:r>
+    </w:p>
+    <w:p/>
+    <w:p>
+      <w:r>
+        <w:t xml:space="preserve">I tested for my answer for B, which I answered as the ring finger. I counted out 100 on my fingers following the pattern that the little girl did. </w:t>
+      </w:r>
+      <w:r>
+        <w:t xml:space="preserve">Doing so twice landed me on my ring finger. I didn’t test for C and could be wrong. Testing for C would take more time and </w:t>
+      </w:r>
+      <w:proofErr w:type="gramStart"/>
+      <w:r>
+        <w:t>concentration tha</w:t>
       </w:r>
       <w:bookmarkStart w:id="0" w:name="_GoBack"/>
       <w:bookmarkEnd w:id="0"/>
-    </w:p>
-    <w:p/>
+      <w:r>
+        <w:t>n I have</w:t>
+      </w:r>
+      <w:proofErr w:type="gramEnd"/>
+      <w:r>
+        <w:t xml:space="preserve">. </w:t>
+      </w:r>
+    </w:p>
     <w:p/>
     <w:p>
       <w:r>

</xml_diff>